<commit_message>
Started working on Design Pattern
</commit_message>
<xml_diff>
--- a/TDA552/Assignment/Draft.docx
+++ b/TDA552/Assignment/Draft.docx
@@ -134,6 +134,173 @@
           <w:sz w:val="56"/>
           <w:szCs w:val="56"/>
         </w:rPr>
+        <w:t>Övergripande designkvalitét</w:t>
+      </w:r>
+    </w:p>
+    <w:p>
+      <w:r>
+        <w:t>Programmet tar ingen direkt hänsyn till de underliggande principer som Objekt-Orienterad</w:t>
+      </w:r>
+      <w:r>
+        <w:t xml:space="preserve"> programmering förespråkar. Dessutom förekommer flera ”</w:t>
+      </w:r>
+      <w:proofErr w:type="spellStart"/>
+      <w:r>
+        <w:t>Code</w:t>
+      </w:r>
+      <w:proofErr w:type="spellEnd"/>
+      <w:r>
+        <w:t xml:space="preserve"> </w:t>
+      </w:r>
+      <w:proofErr w:type="spellStart"/>
+      <w:r>
+        <w:t>Smells</w:t>
+      </w:r>
+      <w:proofErr w:type="spellEnd"/>
+      <w:r>
+        <w:t>” i form av</w:t>
+      </w:r>
+      <w:r>
+        <w:t>:</w:t>
+      </w:r>
+      <w:r>
+        <w:t xml:space="preserve"> långa nästlade </w:t>
+      </w:r>
+      <w:proofErr w:type="spellStart"/>
+      <w:r>
+        <w:t>if</w:t>
+      </w:r>
+      <w:proofErr w:type="spellEnd"/>
+      <w:r>
+        <w:t>-satser</w:t>
+      </w:r>
+      <w:r>
+        <w:t xml:space="preserve"> som dessutom gör koden svår att läsa och förstå</w:t>
+      </w:r>
+      <w:r>
+        <w:t xml:space="preserve"> (se </w:t>
+      </w:r>
+      <w:r>
+        <w:t xml:space="preserve">klassen </w:t>
+      </w:r>
+      <w:proofErr w:type="spellStart"/>
+      <w:r>
+        <w:t>TowerComponent</w:t>
+      </w:r>
+      <w:proofErr w:type="spellEnd"/>
+      <w:r>
+        <w:t>), konceptuella problem i arvshierarkier (</w:t>
+      </w:r>
+      <w:r>
+        <w:t xml:space="preserve">t.ex. </w:t>
+      </w:r>
+      <w:r>
+        <w:t xml:space="preserve">klassen </w:t>
+      </w:r>
+      <w:r>
+        <w:t xml:space="preserve">Rock </w:t>
+      </w:r>
+      <w:r>
+        <w:t>ärver från</w:t>
+      </w:r>
+      <w:r>
+        <w:t xml:space="preserve"> klassen</w:t>
+      </w:r>
+      <w:r>
+        <w:t xml:space="preserve"> </w:t>
+      </w:r>
+      <w:proofErr w:type="spellStart"/>
+      <w:r>
+        <w:t>E</w:t>
+      </w:r>
+      <w:r>
+        <w:t>ntity</w:t>
+      </w:r>
+      <w:proofErr w:type="spellEnd"/>
+      <w:r>
+        <w:t xml:space="preserve">, dvs </w:t>
+      </w:r>
+      <w:r>
+        <w:t>R</w:t>
+      </w:r>
+      <w:r>
+        <w:t>ock har metoden fight()…), svårt att återanvända koden (</w:t>
+      </w:r>
+      <w:r>
+        <w:t xml:space="preserve">t.ex. </w:t>
+      </w:r>
+      <w:r>
+        <w:t xml:space="preserve">hårdkodad placering </w:t>
+      </w:r>
+      <w:r>
+        <w:t>och funktionalitet</w:t>
+      </w:r>
+      <w:r>
+        <w:t xml:space="preserve"> för alla knappar i spelet), </w:t>
+      </w:r>
+      <w:r>
+        <w:t xml:space="preserve">svårt att förändra problem i koden (t.ex. att lösa det konceptuella problemet med rock hade inte fungerat utan stora </w:t>
+      </w:r>
+      <w:proofErr w:type="spellStart"/>
+      <w:r>
+        <w:t>refaktoriseringsinsatser</w:t>
+      </w:r>
+      <w:proofErr w:type="spellEnd"/>
+      <w:r>
+        <w:t xml:space="preserve">). </w:t>
+      </w:r>
+    </w:p>
+    <w:p>
+      <w:r>
+        <w:t xml:space="preserve">Programmet påvisar dock smart och imponerande funktionalitet vilket går till spillo i den </w:t>
+      </w:r>
+      <w:proofErr w:type="spellStart"/>
+      <w:r>
+        <w:t>omodulära</w:t>
+      </w:r>
+      <w:proofErr w:type="spellEnd"/>
+      <w:r>
+        <w:t xml:space="preserve"> designen.  </w:t>
+      </w:r>
+      <w:r>
+        <w:t>F</w:t>
+      </w:r>
+      <w:r>
+        <w:t>öljande avsnitt kommer att diskutera SOLID principerna och diverse andra för att sedan följas upp med en analys av övergripande användningar av Design-</w:t>
+      </w:r>
+      <w:r>
+        <w:t>Mönster</w:t>
+      </w:r>
+      <w:r>
+        <w:t xml:space="preserve"> och sedan avslutas med möjliga förbättringar/</w:t>
+      </w:r>
+      <w:proofErr w:type="spellStart"/>
+      <w:r>
+        <w:t>refa</w:t>
+      </w:r>
+      <w:r>
+        <w:t>k</w:t>
+      </w:r>
+      <w:r>
+        <w:t>toriseringar</w:t>
+      </w:r>
+      <w:proofErr w:type="spellEnd"/>
+      <w:r>
+        <w:t>.</w:t>
+      </w:r>
+    </w:p>
+    <w:p>
+      <w:pPr>
+        <w:rPr>
+          <w:sz w:val="56"/>
+          <w:szCs w:val="56"/>
+        </w:rPr>
+      </w:pPr>
+      <w:r>
+        <w:rPr>
+          <w:sz w:val="56"/>
+          <w:szCs w:val="56"/>
+        </w:rPr>
         <w:t>SOLID-principer</w:t>
       </w:r>
     </w:p>
@@ -256,11 +423,18 @@
       </w:r>
       <w:proofErr w:type="spellEnd"/>
       <w:r>
-        <w:t xml:space="preserve">, vilket är något uppnår med SRP, då klasserna hanterar både grafiska aspekter och funktionalitet som är en mycket stark avgränsning inom Objekt-Orienterad Programmering. </w:t>
-      </w:r>
-    </w:p>
-    <w:p>
-      <w:r>
+        <w:t xml:space="preserve">, vilket är något </w:t>
+      </w:r>
+      <w:r>
+        <w:t xml:space="preserve">man </w:t>
+      </w:r>
+      <w:r>
+        <w:t xml:space="preserve">uppnår med SRP, då klasserna hanterar både grafiska aspekter och funktionalitet som är en mycket stark avgränsning inom Objekt-Orienterad Programmering. </w:t>
+      </w:r>
+    </w:p>
+    <w:p>
+      <w:r>
+        <w:lastRenderedPageBreak/>
         <w:t xml:space="preserve">I klassen </w:t>
       </w:r>
       <w:proofErr w:type="spellStart"/>
@@ -443,7 +617,6 @@
     </w:p>
     <w:p>
       <w:r>
-        <w:lastRenderedPageBreak/>
         <w:t>Dessa är endast några av de flertal avstegen från principen vilket leder till att all klasserna får högre beroenden</w:t>
       </w:r>
       <w:r>
@@ -867,6 +1040,7 @@
     </w:p>
     <w:p>
       <w:r>
+        <w:lastRenderedPageBreak/>
         <w:t>Finns några tecken på kodåteranvändning genom abstraktion men dessa överskuggas av det faktum att det finns så mycket duplicerad kod och långa metoder där ”</w:t>
       </w:r>
       <w:proofErr w:type="spellStart"/>
@@ -1000,7 +1174,6 @@
         </w:numPr>
       </w:pPr>
       <w:r>
-        <w:lastRenderedPageBreak/>
         <w:t xml:space="preserve">Väldigt svårt att utöka </w:t>
       </w:r>
       <w:proofErr w:type="spellStart"/>
@@ -1224,12 +1397,7 @@
       </w:r>
       <w:proofErr w:type="spellStart"/>
       <w:r>
-        <w:t>exte</w:t>
-      </w:r>
-      <w:bookmarkStart w:id="0" w:name="_GoBack"/>
-      <w:bookmarkEnd w:id="0"/>
-      <w:r>
-        <w:t>nds</w:t>
+        <w:t>extends</w:t>
       </w:r>
       <w:proofErr w:type="spellEnd"/>
       <w:r>
@@ -1318,7 +1486,11 @@
       </w:r>
       <w:proofErr w:type="spellEnd"/>
       <w:r>
-        <w:t xml:space="preserve">, och en sten kan varken leva eller slåss. Konceptuellt har en sten och en människa väldigt lite gemensamt, och detta bör reflekteras i en tunnare superklass, eventuellt med fler klasser mellan för att dela in de 8 klasser som ärver från </w:t>
+        <w:t xml:space="preserve">, och en sten kan varken leva eller slåss. Konceptuellt har en sten och en människa väldigt lite gemensamt, och detta bör reflekteras i en tunnare superklass, </w:t>
+      </w:r>
+      <w:r>
+        <w:lastRenderedPageBreak/>
+        <w:t xml:space="preserve">eventuellt med fler klasser mellan för att dela in de 8 klasser som ärver från </w:t>
       </w:r>
       <w:proofErr w:type="spellStart"/>
       <w:r>
@@ -1446,224 +1618,227 @@
     </w:p>
     <w:p>
       <w:r>
+        <w:t xml:space="preserve">I programmet används inga interfaces vilket tydligt visar att man inte har följt ISP vid skapandet av programmet. På grund av detta får programmet hög sammankoppling mellan klasser då klasser tvingas få direkta beroenden av varandra och inte genom olika abstraktionslager vi kan skapa med ISP.  </w:t>
+      </w:r>
+    </w:p>
+    <w:p>
+      <w:r>
+        <w:t xml:space="preserve">Ett tydligt exempel på detta är faktumet att varje </w:t>
+      </w:r>
+      <w:proofErr w:type="spellStart"/>
+      <w:r>
+        <w:t>renderbart</w:t>
+      </w:r>
+      <w:proofErr w:type="spellEnd"/>
+      <w:r>
+        <w:t xml:space="preserve"> spelobjekt är en </w:t>
+      </w:r>
+      <w:proofErr w:type="spellStart"/>
+      <w:r>
+        <w:t>subclass</w:t>
+      </w:r>
+      <w:proofErr w:type="spellEnd"/>
+      <w:r>
+        <w:t xml:space="preserve"> till klassen </w:t>
+      </w:r>
+      <w:proofErr w:type="spellStart"/>
+      <w:r>
+        <w:t>Entity</w:t>
+      </w:r>
+      <w:proofErr w:type="spellEnd"/>
+      <w:r>
+        <w:t xml:space="preserve"> och ärver således metoden </w:t>
+      </w:r>
+      <w:proofErr w:type="spellStart"/>
+      <w:proofErr w:type="gramStart"/>
+      <w:r>
+        <w:t>render</w:t>
+      </w:r>
+      <w:proofErr w:type="spellEnd"/>
+      <w:r>
+        <w:t>(</w:t>
+      </w:r>
+      <w:proofErr w:type="gramEnd"/>
+      <w:r>
+        <w:t>) (som förvisso lämnas tom)</w:t>
+      </w:r>
+      <w:r>
+        <w:t xml:space="preserve"> som sedan anropas för alla </w:t>
+      </w:r>
+      <w:proofErr w:type="spellStart"/>
+      <w:r>
+        <w:t>enteties</w:t>
+      </w:r>
+      <w:proofErr w:type="spellEnd"/>
+      <w:r>
+        <w:t xml:space="preserve"> i huvud-tråden</w:t>
+      </w:r>
+      <w:r>
+        <w:t>.</w:t>
+      </w:r>
+      <w:r>
+        <w:t xml:space="preserve"> Detta gör att inga objekt som inte ärver direkt från </w:t>
+      </w:r>
+      <w:proofErr w:type="spellStart"/>
+      <w:r>
+        <w:t>Entity</w:t>
+      </w:r>
+      <w:proofErr w:type="spellEnd"/>
+      <w:r>
+        <w:t xml:space="preserve"> inte kan renderas.</w:t>
+      </w:r>
+    </w:p>
+    <w:p>
+      <w:r>
+        <w:t xml:space="preserve">Men kanske huvudpoängen med ISP är dock att abstrahera starka beroenden genom att skapa och dela upp interfaces och i sin tur bero på dessa istället. Ett exempel där detta hade kunnat implementeras hade varit att skapa interfacet </w:t>
+      </w:r>
+      <w:proofErr w:type="spellStart"/>
+      <w:r>
+        <w:t>IDrawable</w:t>
+      </w:r>
+      <w:proofErr w:type="spellEnd"/>
+      <w:r>
+        <w:t xml:space="preserve"> med metoden </w:t>
+      </w:r>
+      <w:proofErr w:type="spellStart"/>
+      <w:proofErr w:type="gramStart"/>
+      <w:r>
+        <w:t>render</w:t>
+      </w:r>
+      <w:proofErr w:type="spellEnd"/>
+      <w:r>
+        <w:t>(</w:t>
+      </w:r>
+      <w:proofErr w:type="gramEnd"/>
+      <w:r>
+        <w:t>) och låta huvud-tråden bero på detta interface istället som implementeras på relevanta ställen.</w:t>
+      </w:r>
+    </w:p>
+    <w:p>
+      <w:r>
+        <w:t xml:space="preserve">I dagsläget så beror många klasser på metoder de inte implementerar, vilket endast har lösts genom att lämna metoden tom där den inte skall implementeras. I </w:t>
+      </w:r>
+      <w:proofErr w:type="spellStart"/>
+      <w:r>
+        <w:t>Entity</w:t>
+      </w:r>
+      <w:proofErr w:type="spellEnd"/>
+      <w:r>
+        <w:t xml:space="preserve"> har </w:t>
+      </w:r>
+      <w:proofErr w:type="spellStart"/>
+      <w:proofErr w:type="gramStart"/>
+      <w:r>
+        <w:t>render</w:t>
+      </w:r>
+      <w:proofErr w:type="spellEnd"/>
+      <w:r>
+        <w:t>(</w:t>
+      </w:r>
+      <w:proofErr w:type="gramEnd"/>
+      <w:r>
+        <w:t xml:space="preserve">) metoden som sagt lämnats tom </w:t>
+      </w:r>
+      <w:proofErr w:type="spellStart"/>
+      <w:r>
+        <w:t>overrideas</w:t>
+      </w:r>
+      <w:proofErr w:type="spellEnd"/>
+      <w:r>
+        <w:t xml:space="preserve"> sedan i relevanta klasser men även metoderna fight() och tick() har lämnats tomma. Förutom det som sagt konceptuella problemet med att t.ex. klassen Rock ärver en metod </w:t>
+      </w:r>
+      <w:proofErr w:type="gramStart"/>
+      <w:r>
+        <w:t>tick</w:t>
+      </w:r>
+      <w:r>
+        <w:t>(</w:t>
+      </w:r>
+      <w:proofErr w:type="gramEnd"/>
+      <w:r>
+        <w:t xml:space="preserve">) så lämnas även denna metoden tom i Rock, dvs Rock beror på en metod den inte implementerar. Nu är visserligen inte </w:t>
+      </w:r>
+      <w:proofErr w:type="spellStart"/>
+      <w:r>
+        <w:t>Entity</w:t>
+      </w:r>
+      <w:proofErr w:type="spellEnd"/>
+      <w:r>
+        <w:t xml:space="preserve"> ett interface men samma typ av problem som ISP </w:t>
+      </w:r>
+      <w:r>
+        <w:t>syftar på återfinns i denna arvshierarki.</w:t>
+      </w:r>
+    </w:p>
+    <w:p>
+      <w:r>
+        <w:t xml:space="preserve">Ett mera direkt brott mot ISP återfinns dock i klassen </w:t>
+      </w:r>
+      <w:proofErr w:type="spellStart"/>
+      <w:r>
+        <w:t>TowerComponent</w:t>
+      </w:r>
+      <w:proofErr w:type="spellEnd"/>
+      <w:r>
+        <w:t xml:space="preserve"> där uppdateringen av spelet och logiken ligger. Denna klass implementerar</w:t>
+      </w:r>
+      <w:r>
+        <w:t xml:space="preserve"> bland annat</w:t>
+      </w:r>
+      <w:r>
+        <w:t xml:space="preserve"> </w:t>
+      </w:r>
+      <w:r>
+        <w:t xml:space="preserve">Java-interfacen </w:t>
+      </w:r>
+      <w:proofErr w:type="spellStart"/>
+      <w:r>
+        <w:t>MouseListener</w:t>
+      </w:r>
+      <w:proofErr w:type="spellEnd"/>
+      <w:r>
+        <w:t xml:space="preserve"> vilket ger ett diverse metoder som läser interaktioner genom musen. Metoderna </w:t>
+      </w:r>
+      <w:proofErr w:type="spellStart"/>
+      <w:proofErr w:type="gramStart"/>
+      <w:r>
+        <w:t>mouseEntered</w:t>
+      </w:r>
+      <w:proofErr w:type="spellEnd"/>
+      <w:r>
+        <w:t>(</w:t>
+      </w:r>
+      <w:proofErr w:type="gramEnd"/>
+      <w:r>
+        <w:t xml:space="preserve">) och </w:t>
+      </w:r>
+      <w:proofErr w:type="spellStart"/>
+      <w:r>
+        <w:t>mouseClicked</w:t>
+      </w:r>
+      <w:proofErr w:type="spellEnd"/>
+      <w:r>
+        <w:t xml:space="preserve">() är dock ej implementerade i programmet och har därför lämnats tomma. Dock så kan man mena att i just </w:t>
+      </w:r>
+      <w:proofErr w:type="gramStart"/>
+      <w:r>
+        <w:t xml:space="preserve">detta </w:t>
+      </w:r>
+      <w:r>
+        <w:t>fallet</w:t>
+      </w:r>
+      <w:proofErr w:type="gramEnd"/>
+      <w:r>
+        <w:t xml:space="preserve"> så är brottet försvarbart då metoderna kommer från ett importerat bibliotek där metoderna i fråga inte har någon direkt inverkan på programmets funktion och att lämna dom tomma påverkar inte strukturen eller funktionerna.</w:t>
+      </w:r>
+    </w:p>
+    <w:p>
+      <w:r>
+        <w:t xml:space="preserve">Trots detta så är valet fortfarande högst ifrågasättbart då man enligt god objekt-orienterad design alltid ska skapa med underhåll och framtidssäkring i åtanke och att lämna tomma metoder som en annan utvecklare inte vet är tomma kan skapa stora problem och mycket förvirring i framtiden. </w:t>
+      </w:r>
+      <w:r>
         <w:lastRenderedPageBreak/>
-        <w:t xml:space="preserve">I programmet används inga interfaces vilket tydligt visar att man inte har följt ISP vid skapandet av programmet. På grund av detta får programmet hög sammankoppling mellan klasser då klasser tvingas få direkta beroenden av varandra och inte genom olika abstraktionslager vi kan skapa med ISP.  </w:t>
-      </w:r>
-    </w:p>
-    <w:p>
-      <w:r>
-        <w:t xml:space="preserve">Ett tydligt exempel på detta är faktumet att varje </w:t>
-      </w:r>
-      <w:proofErr w:type="spellStart"/>
-      <w:r>
-        <w:t>renderbart</w:t>
-      </w:r>
-      <w:proofErr w:type="spellEnd"/>
-      <w:r>
-        <w:t xml:space="preserve"> spelobjekt är en </w:t>
-      </w:r>
-      <w:proofErr w:type="spellStart"/>
-      <w:r>
-        <w:t>subclass</w:t>
-      </w:r>
-      <w:proofErr w:type="spellEnd"/>
-      <w:r>
-        <w:t xml:space="preserve"> till klassen </w:t>
-      </w:r>
-      <w:proofErr w:type="spellStart"/>
-      <w:r>
-        <w:t>Entity</w:t>
-      </w:r>
-      <w:proofErr w:type="spellEnd"/>
-      <w:r>
-        <w:t xml:space="preserve"> och ärver således metoden </w:t>
-      </w:r>
-      <w:proofErr w:type="spellStart"/>
-      <w:proofErr w:type="gramStart"/>
-      <w:r>
-        <w:t>render</w:t>
-      </w:r>
-      <w:proofErr w:type="spellEnd"/>
-      <w:r>
-        <w:t>(</w:t>
-      </w:r>
-      <w:proofErr w:type="gramEnd"/>
-      <w:r>
-        <w:t>) (som förvisso lämnas tom)</w:t>
-      </w:r>
-      <w:r>
-        <w:t xml:space="preserve"> som sedan anropas för alla </w:t>
-      </w:r>
-      <w:proofErr w:type="spellStart"/>
-      <w:r>
-        <w:t>enteties</w:t>
-      </w:r>
-      <w:proofErr w:type="spellEnd"/>
-      <w:r>
-        <w:t xml:space="preserve"> i huvud-tråden</w:t>
-      </w:r>
-      <w:r>
-        <w:t>.</w:t>
-      </w:r>
-      <w:r>
-        <w:t xml:space="preserve"> Detta gör att inga objekt som inte ärver direkt från </w:t>
-      </w:r>
-      <w:proofErr w:type="spellStart"/>
-      <w:r>
-        <w:t>Entity</w:t>
-      </w:r>
-      <w:proofErr w:type="spellEnd"/>
-      <w:r>
-        <w:t xml:space="preserve"> inte kan renderas.</w:t>
-      </w:r>
-    </w:p>
-    <w:p>
-      <w:r>
-        <w:t xml:space="preserve">Men kanske huvudpoängen med ISP är dock att abstrahera starka beroenden genom att skapa och dela upp interfaces och i sin tur bero på dessa istället. Ett exempel där detta hade kunnat implementeras hade varit att skapa interfacet </w:t>
-      </w:r>
-      <w:proofErr w:type="spellStart"/>
-      <w:r>
-        <w:t>IDrawable</w:t>
-      </w:r>
-      <w:proofErr w:type="spellEnd"/>
-      <w:r>
-        <w:t xml:space="preserve"> med metoden </w:t>
-      </w:r>
-      <w:proofErr w:type="spellStart"/>
-      <w:proofErr w:type="gramStart"/>
-      <w:r>
-        <w:t>render</w:t>
-      </w:r>
-      <w:proofErr w:type="spellEnd"/>
-      <w:r>
-        <w:t>(</w:t>
-      </w:r>
-      <w:proofErr w:type="gramEnd"/>
-      <w:r>
-        <w:t>) och låta huvud-tråden bero på detta interface istället som implementeras på relevanta ställen.</w:t>
-      </w:r>
-    </w:p>
-    <w:p>
-      <w:r>
-        <w:t xml:space="preserve">I dagsläget så beror många klasser på metoder de inte implementerar, vilket endast har lösts genom att lämna metoden tom där den inte skall implementeras. I </w:t>
-      </w:r>
-      <w:proofErr w:type="spellStart"/>
-      <w:r>
-        <w:t>Entity</w:t>
-      </w:r>
-      <w:proofErr w:type="spellEnd"/>
-      <w:r>
-        <w:t xml:space="preserve"> har </w:t>
-      </w:r>
-      <w:proofErr w:type="spellStart"/>
-      <w:proofErr w:type="gramStart"/>
-      <w:r>
-        <w:t>render</w:t>
-      </w:r>
-      <w:proofErr w:type="spellEnd"/>
-      <w:r>
-        <w:t>(</w:t>
-      </w:r>
-      <w:proofErr w:type="gramEnd"/>
-      <w:r>
-        <w:t xml:space="preserve">) metoden som sagt lämnats tom </w:t>
-      </w:r>
-      <w:proofErr w:type="spellStart"/>
-      <w:r>
-        <w:t>overrideas</w:t>
-      </w:r>
-      <w:proofErr w:type="spellEnd"/>
-      <w:r>
-        <w:t xml:space="preserve"> sedan i relevanta klasser men även metoderna fight() och tick() har lämnats tomma. Förutom det som sagt konceptuella problemet med att t.ex. klassen Rock ärver en metod </w:t>
-      </w:r>
-      <w:proofErr w:type="gramStart"/>
-      <w:r>
-        <w:t>tick</w:t>
-      </w:r>
-      <w:r>
-        <w:t>(</w:t>
-      </w:r>
-      <w:proofErr w:type="gramEnd"/>
-      <w:r>
-        <w:t xml:space="preserve">) så lämnas även denna metoden tom i Rock, dvs Rock beror på en metod den inte implementerar. Nu är visserligen inte </w:t>
-      </w:r>
-      <w:proofErr w:type="spellStart"/>
-      <w:r>
-        <w:t>Entity</w:t>
-      </w:r>
-      <w:proofErr w:type="spellEnd"/>
-      <w:r>
-        <w:t xml:space="preserve"> ett interface men samma typ av problem som ISP </w:t>
-      </w:r>
-      <w:r>
-        <w:t>syftar på återfinns i denna arvshierarki.</w:t>
-      </w:r>
-    </w:p>
-    <w:p>
-      <w:r>
-        <w:t xml:space="preserve">Ett mera direkt brott mot ISP återfinns dock i klassen </w:t>
-      </w:r>
-      <w:proofErr w:type="spellStart"/>
-      <w:r>
-        <w:t>TowerComponent</w:t>
-      </w:r>
-      <w:proofErr w:type="spellEnd"/>
-      <w:r>
-        <w:t xml:space="preserve"> där uppdateringen av spelet och logiken ligger. Denna klass implementerar</w:t>
-      </w:r>
-      <w:r>
-        <w:t xml:space="preserve"> bland annat</w:t>
-      </w:r>
-      <w:r>
-        <w:t xml:space="preserve"> </w:t>
-      </w:r>
-      <w:r>
-        <w:t xml:space="preserve">Java-interfacen </w:t>
-      </w:r>
-      <w:proofErr w:type="spellStart"/>
-      <w:r>
-        <w:t>MouseListener</w:t>
-      </w:r>
-      <w:proofErr w:type="spellEnd"/>
-      <w:r>
-        <w:t xml:space="preserve"> vilket ger ett diverse metoder som läser interaktioner genom musen. Metoderna </w:t>
-      </w:r>
-      <w:proofErr w:type="spellStart"/>
-      <w:proofErr w:type="gramStart"/>
-      <w:r>
-        <w:t>mouseEntered</w:t>
-      </w:r>
-      <w:proofErr w:type="spellEnd"/>
-      <w:r>
-        <w:t>(</w:t>
-      </w:r>
-      <w:proofErr w:type="gramEnd"/>
-      <w:r>
-        <w:t xml:space="preserve">) och </w:t>
-      </w:r>
-      <w:proofErr w:type="spellStart"/>
-      <w:r>
-        <w:t>mouseClicked</w:t>
-      </w:r>
-      <w:proofErr w:type="spellEnd"/>
-      <w:r>
-        <w:t xml:space="preserve">() är dock ej implementerade i programmet och har därför lämnats tomma. Dock så kan man mena att i just </w:t>
-      </w:r>
-      <w:proofErr w:type="gramStart"/>
-      <w:r>
-        <w:t xml:space="preserve">detta </w:t>
-      </w:r>
-      <w:r>
-        <w:t>fallet</w:t>
-      </w:r>
-      <w:proofErr w:type="gramEnd"/>
-      <w:r>
-        <w:t xml:space="preserve"> så är brottet försvarbart då metoderna kommer från ett importerat bibliotek där metoderna i fråga inte har någon direkt inverkan på programmets funktion och att lämna dom tomma påverkar inte strukturen eller funktionerna.</w:t>
-      </w:r>
-    </w:p>
-    <w:p>
-      <w:r>
-        <w:t>Trots detta så är valet fortfarande högst ifrågasättbart då man enligt god objekt-orienterad design alltid ska skapa med underhåll och framtidssäkring i åtanke och att lämna tomma metoder som en annan utvecklare inte vet är tomma kan skapa stora problem och mycket förvirring i framtiden. Dessutom fanns det ingen dokumentation kring programmet som understryker dessa tomma metoder så i slutändan hade annan metodik varit lämpligare.</w:t>
+        <w:t>Dessutom fanns det ingen dokumentation kring programmet som understryker dessa tomma metoder så i slutändan hade annan metodik varit lämpligare.</w:t>
       </w:r>
     </w:p>
     <w:p>
@@ -1746,13 +1921,7 @@
       </w:r>
       <w:proofErr w:type="spellEnd"/>
       <w:r>
-        <w:t xml:space="preserve"> ”has a” Island som </w:t>
-      </w:r>
-      <w:r>
-        <w:t>”has a”</w:t>
-      </w:r>
-      <w:r>
-        <w:t xml:space="preserve"> lista med </w:t>
+        <w:t xml:space="preserve"> ”has a” Island som ”has a” lista med </w:t>
       </w:r>
       <w:proofErr w:type="spellStart"/>
       <w:r>
@@ -1763,13 +1932,7 @@
         <w:t>-objekt</w:t>
       </w:r>
       <w:r>
-        <w:t xml:space="preserve">, Island </w:t>
-      </w:r>
-      <w:r>
-        <w:t>”has a”</w:t>
-      </w:r>
-      <w:r>
-        <w:t xml:space="preserve"> </w:t>
+        <w:t xml:space="preserve">, Island ”has a” </w:t>
       </w:r>
       <w:proofErr w:type="spellStart"/>
       <w:r>
@@ -1777,13 +1940,7 @@
       </w:r>
       <w:proofErr w:type="spellEnd"/>
       <w:r>
-        <w:t xml:space="preserve"> som </w:t>
-      </w:r>
-      <w:r>
-        <w:t>”has a”</w:t>
-      </w:r>
-      <w:r>
-        <w:t xml:space="preserve"> Island) alltså formas både långa och starka beroende kedjor. </w:t>
+        <w:t xml:space="preserve"> som ”has a” Island) alltså formas både långa och starka beroende kedjor. </w:t>
       </w:r>
     </w:p>
     <w:p>
@@ -1819,7 +1976,6 @@
           <w:sz w:val="56"/>
           <w:szCs w:val="56"/>
         </w:rPr>
-        <w:lastRenderedPageBreak/>
         <w:t>Övriga principer</w:t>
       </w:r>
     </w:p>
@@ -1878,6 +2034,27 @@
     </w:p>
     <w:p>
       <w:r>
+        <w:t xml:space="preserve">Programmet har ingen paketindelning överhuvudtaget så vi fokuserar mest på </w:t>
+      </w:r>
+      <w:proofErr w:type="spellStart"/>
+      <w:r>
+        <w:t>coupling</w:t>
+      </w:r>
+      <w:proofErr w:type="spellEnd"/>
+      <w:r>
+        <w:t xml:space="preserve"> och </w:t>
+      </w:r>
+      <w:proofErr w:type="spellStart"/>
+      <w:r>
+        <w:t>cohesion</w:t>
+      </w:r>
+      <w:proofErr w:type="spellEnd"/>
+      <w:r>
+        <w:t xml:space="preserve"> mellan de olika klasserna.</w:t>
+      </w:r>
+    </w:p>
+    <w:p>
+      <w:r>
         <w:t>Som tidigare nämnt hanterar f</w:t>
       </w:r>
       <w:r>
@@ -1926,16 +2103,14 @@
       <w:r>
         <w:t xml:space="preserve"> </w:t>
       </w:r>
-      <w:r>
-        <w:t xml:space="preserve">Eftersom en </w:t>
-      </w:r>
-      <w:proofErr w:type="spellStart"/>
-      <w:r>
-        <w:rPr>
-          <w:b/>
-          <w:bCs/>
-        </w:rPr>
-        <w:t>high</w:t>
+    </w:p>
+    <w:p>
+      <w:r>
+        <w:t xml:space="preserve">Det är svårt att hitta konkreta brott mot </w:t>
+      </w:r>
+      <w:proofErr w:type="spellStart"/>
+      <w:r>
+        <w:t>Low</w:t>
       </w:r>
       <w:proofErr w:type="spellEnd"/>
       <w:r>
@@ -1943,29 +2118,30 @@
       </w:r>
       <w:proofErr w:type="spellStart"/>
       <w:r>
+        <w:t>coupling</w:t>
+      </w:r>
+      <w:proofErr w:type="spellEnd"/>
+      <w:r>
+        <w:t xml:space="preserve"> principen då </w:t>
+      </w:r>
+      <w:r>
+        <w:t xml:space="preserve">ingen paketindelning existerar överhuvudtaget. Denna brist på paketuppdelning är inte heller rättfärdigad då klassernas </w:t>
+      </w:r>
+      <w:proofErr w:type="spellStart"/>
+      <w:r>
         <w:t>cohesion</w:t>
       </w:r>
       <w:proofErr w:type="spellEnd"/>
       <w:r>
-        <w:t xml:space="preserve">, dvs sammanhållning, lägger grunden till att moduler kan återanvändas i andra sammanhang så blir programmet orörlig (”immobile”) på grund av en </w:t>
-      </w:r>
-      <w:r>
-        <w:rPr>
-          <w:b/>
-          <w:bCs/>
-        </w:rPr>
-        <w:t>låg</w:t>
-      </w:r>
-      <w:r>
-        <w:t xml:space="preserve"> </w:t>
-      </w:r>
-      <w:proofErr w:type="spellStart"/>
-      <w:r>
-        <w:t>cohesion</w:t>
-      </w:r>
-      <w:proofErr w:type="spellEnd"/>
-      <w:r>
-        <w:t>.</w:t>
+        <w:t xml:space="preserve"> är låg och en paketuppdelning och </w:t>
+      </w:r>
+      <w:proofErr w:type="spellStart"/>
+      <w:r>
+        <w:t>refaktorisering</w:t>
+      </w:r>
+      <w:proofErr w:type="spellEnd"/>
+      <w:r>
+        <w:t xml:space="preserve"> med avseende på ansvarsområden och kontext hade varit högst möjligt, om inte nödvändigt. Mer om det diskuteras i senare avsnitt.</w:t>
       </w:r>
     </w:p>
     <w:p>
@@ -1975,65 +2151,182 @@
           <w:bCs/>
           <w:sz w:val="28"/>
           <w:szCs w:val="28"/>
-        </w:rPr>
-      </w:pPr>
-      <w:proofErr w:type="spellStart"/>
+          <w:lang w:val="en-GB"/>
+        </w:rPr>
+      </w:pPr>
       <w:r>
         <w:rPr>
           <w:b/>
           <w:bCs/>
           <w:sz w:val="28"/>
           <w:szCs w:val="28"/>
-        </w:rPr>
-        <w:t>Law</w:t>
-      </w:r>
-      <w:proofErr w:type="spellEnd"/>
+          <w:lang w:val="en-GB"/>
+        </w:rPr>
+        <w:t>Law of Demeter (</w:t>
+      </w:r>
+      <w:proofErr w:type="spellStart"/>
       <w:r>
         <w:rPr>
           <w:b/>
           <w:bCs/>
           <w:sz w:val="28"/>
           <w:szCs w:val="28"/>
-        </w:rPr>
-        <w:t xml:space="preserve"> </w:t>
-      </w:r>
-      <w:proofErr w:type="spellStart"/>
+          <w:lang w:val="en-GB"/>
+        </w:rPr>
+        <w:t>LoD</w:t>
+      </w:r>
+      <w:proofErr w:type="spellEnd"/>
       <w:r>
         <w:rPr>
           <w:b/>
           <w:bCs/>
           <w:sz w:val="28"/>
           <w:szCs w:val="28"/>
-        </w:rPr>
+          <w:lang w:val="en-GB"/>
+        </w:rPr>
+        <w:t>):</w:t>
+      </w:r>
+    </w:p>
+    <w:p>
+      <w:proofErr w:type="spellStart"/>
+      <w:r>
+        <w:t>Law</w:t>
+      </w:r>
+      <w:proofErr w:type="spellEnd"/>
+      <w:r>
+        <w:t xml:space="preserve"> </w:t>
+      </w:r>
+      <w:proofErr w:type="spellStart"/>
+      <w:r>
         <w:t>of</w:t>
       </w:r>
       <w:proofErr w:type="spellEnd"/>
       <w:r>
-        <w:rPr>
-          <w:b/>
-          <w:bCs/>
-          <w:sz w:val="28"/>
-          <w:szCs w:val="28"/>
-        </w:rPr>
         <w:t xml:space="preserve"> </w:t>
       </w:r>
       <w:proofErr w:type="spellStart"/>
       <w:r>
-        <w:rPr>
-          <w:b/>
-          <w:bCs/>
-          <w:sz w:val="28"/>
-          <w:szCs w:val="28"/>
-        </w:rPr>
-        <w:t>Demeter</w:t>
-      </w:r>
-      <w:proofErr w:type="spellEnd"/>
-      <w:r>
-        <w:rPr>
-          <w:b/>
-          <w:bCs/>
-          <w:sz w:val="28"/>
-          <w:szCs w:val="28"/>
+        <w:t>Demeters</w:t>
+      </w:r>
+      <w:proofErr w:type="spellEnd"/>
+      <w:r>
+        <w:t xml:space="preserve"> syfte är </w:t>
+      </w:r>
+      <w:r>
+        <w:t xml:space="preserve">att reducera beroende och på så vis endast ge en klass den högst nödvändiga informationen den behöver för att uppfylla sitt syfte. Eftersom flera klasser redan bryter mot SRP så har klasser otydliga ansvarsområden vilket i sin tur leder till att det är svårt att avgöra vad som är ”högst nödvändig information” för klassen. (se exempel från SRP-avsnittet) Man kan dock konstatera att </w:t>
+      </w:r>
+      <w:proofErr w:type="spellStart"/>
+      <w:r>
+        <w:t>LoD</w:t>
+      </w:r>
+      <w:proofErr w:type="spellEnd"/>
+      <w:r>
+        <w:t xml:space="preserve"> inte har tagits i hänsyn vid sk</w:t>
+      </w:r>
+      <w:bookmarkStart w:id="0" w:name="_GoBack"/>
+      <w:bookmarkEnd w:id="0"/>
+      <w:r>
+        <w:t>rivandet av koden.</w:t>
+      </w:r>
+      <w:r>
+        <w:t xml:space="preserve"> Hade kunnat vara värre då Island som anropar </w:t>
+      </w:r>
+      <w:proofErr w:type="gramStart"/>
+      <w:r>
+        <w:t>tick(</w:t>
+      </w:r>
+      <w:proofErr w:type="gramEnd"/>
+      <w:r>
+        <w:t xml:space="preserve">) för alla </w:t>
+      </w:r>
+      <w:proofErr w:type="spellStart"/>
+      <w:r>
+        <w:t>entiter</w:t>
+      </w:r>
+      <w:proofErr w:type="spellEnd"/>
+      <w:r>
+        <w:t xml:space="preserve"> och uppdaterar således </w:t>
+      </w:r>
+      <w:proofErr w:type="spellStart"/>
+      <w:r>
+        <w:t>entities</w:t>
+      </w:r>
+      <w:proofErr w:type="spellEnd"/>
+      <w:r>
+        <w:t xml:space="preserve"> som genom </w:t>
+      </w:r>
+      <w:proofErr w:type="spellStart"/>
+      <w:r>
+        <w:t>polymorfism</w:t>
+      </w:r>
+      <w:proofErr w:type="spellEnd"/>
+      <w:r>
+        <w:t xml:space="preserve"> kör egna </w:t>
+      </w:r>
+      <w:proofErr w:type="spellStart"/>
+      <w:r>
+        <w:t>render</w:t>
+      </w:r>
+      <w:proofErr w:type="spellEnd"/>
+      <w:r>
+        <w:t xml:space="preserve">() metoder i de individuella subklasserna. Detta används dock snarare för fördelen med </w:t>
+      </w:r>
+      <w:proofErr w:type="spellStart"/>
+      <w:r>
+        <w:t>polymorfism</w:t>
+      </w:r>
+      <w:proofErr w:type="spellEnd"/>
+      <w:r>
+        <w:t xml:space="preserve"> än med hänsyn på </w:t>
+      </w:r>
+      <w:proofErr w:type="spellStart"/>
+      <w:r>
+        <w:t>LoD</w:t>
+      </w:r>
+      <w:proofErr w:type="spellEnd"/>
+      <w:r>
+        <w:t xml:space="preserve"> då principen bortses från på så många andra ställen.</w:t>
+      </w:r>
+    </w:p>
+    <w:p>
+      <w:pPr>
+        <w:ind w:firstLine="720"/>
+        <w:rPr>
+          <w:b/>
+          <w:sz w:val="56"/>
+          <w:szCs w:val="56"/>
+        </w:rPr>
+      </w:pPr>
+      <w:r>
+        <w:rPr>
+          <w:b/>
+          <w:sz w:val="56"/>
+          <w:szCs w:val="56"/>
+        </w:rPr>
+        <w:t>Designmönster</w:t>
+      </w:r>
+    </w:p>
+    <w:p>
+      <w:pPr>
+        <w:rPr>
+          <w:b/>
+          <w:bCs/>
+          <w:lang w:val="en-GB"/>
+        </w:rPr>
+      </w:pPr>
+      <w:r>
+        <w:rPr>
+          <w:b/>
+          <w:bCs/>
+          <w:lang w:val="en-GB"/>
+        </w:rPr>
+        <w:t>Template Method Strategy</w:t>
+      </w:r>
+      <w:r>
+        <w:rPr>
+          <w:b/>
+          <w:bCs/>
+          <w:lang w:val="en-GB"/>
         </w:rPr>
         <w:t xml:space="preserve"> (</w:t>
       </w:r>
@@ -2042,37 +2335,317 @@
         <w:rPr>
           <w:b/>
           <w:bCs/>
-          <w:sz w:val="28"/>
-          <w:szCs w:val="28"/>
-        </w:rPr>
-        <w:t>LoD</w:t>
-      </w:r>
-      <w:proofErr w:type="spellEnd"/>
-      <w:r>
-        <w:rPr>
-          <w:b/>
-          <w:bCs/>
-          <w:sz w:val="28"/>
-          <w:szCs w:val="28"/>
-        </w:rPr>
-        <w:t>):</w:t>
-      </w:r>
-    </w:p>
-    <w:p>
-      <w:pPr>
-        <w:rPr>
-          <w:b/>
-          <w:bCs/>
-        </w:rPr>
-      </w:pPr>
-    </w:p>
-    <w:p>
-      <w:pPr>
-        <w:rPr>
-          <w:sz w:val="56"/>
-          <w:szCs w:val="56"/>
-        </w:rPr>
-      </w:pPr>
+          <w:lang w:val="en-GB"/>
+        </w:rPr>
+        <w:t>finns</w:t>
+      </w:r>
+      <w:proofErr w:type="spellEnd"/>
+      <w:r>
+        <w:rPr>
+          <w:b/>
+          <w:bCs/>
+          <w:lang w:val="en-GB"/>
+        </w:rPr>
+        <w:t xml:space="preserve"> </w:t>
+      </w:r>
+      <w:proofErr w:type="spellStart"/>
+      <w:r>
+        <w:rPr>
+          <w:b/>
+          <w:bCs/>
+          <w:lang w:val="en-GB"/>
+        </w:rPr>
+        <w:t>inte</w:t>
+      </w:r>
+      <w:proofErr w:type="spellEnd"/>
+      <w:r>
+        <w:rPr>
+          <w:b/>
+          <w:bCs/>
+          <w:lang w:val="en-GB"/>
+        </w:rPr>
+        <w:t>)</w:t>
+      </w:r>
+    </w:p>
+    <w:p>
+      <w:pPr>
+        <w:rPr>
+          <w:lang w:val="en-GB"/>
+        </w:rPr>
+      </w:pPr>
+    </w:p>
+    <w:p>
+      <w:pPr>
+        <w:ind w:firstLine="720"/>
+        <w:rPr>
+          <w:b/>
+          <w:bCs/>
+          <w:lang w:val="en-GB"/>
+        </w:rPr>
+      </w:pPr>
+      <w:r>
+        <w:rPr>
+          <w:b/>
+          <w:bCs/>
+          <w:lang w:val="en-GB"/>
+        </w:rPr>
+        <w:lastRenderedPageBreak/>
+        <w:t xml:space="preserve">State </w:t>
+      </w:r>
+    </w:p>
+    <w:p>
+      <w:pPr>
+        <w:ind w:firstLine="720"/>
+        <w:rPr>
+          <w:b/>
+          <w:bCs/>
+          <w:lang w:val="en-GB"/>
+        </w:rPr>
+      </w:pPr>
+      <w:r>
+        <w:rPr>
+          <w:b/>
+          <w:bCs/>
+          <w:lang w:val="en-GB"/>
+        </w:rPr>
+        <w:t xml:space="preserve">Bridge </w:t>
+      </w:r>
+    </w:p>
+    <w:p>
+      <w:pPr>
+        <w:ind w:firstLine="720"/>
+        <w:rPr>
+          <w:b/>
+          <w:bCs/>
+          <w:lang w:val="en-GB"/>
+        </w:rPr>
+      </w:pPr>
+      <w:r>
+        <w:rPr>
+          <w:b/>
+          <w:bCs/>
+          <w:lang w:val="en-GB"/>
+        </w:rPr>
+        <w:t xml:space="preserve">Decorator </w:t>
+      </w:r>
+    </w:p>
+    <w:p>
+      <w:pPr>
+        <w:ind w:firstLine="720"/>
+        <w:rPr>
+          <w:b/>
+          <w:bCs/>
+          <w:lang w:val="en-GB"/>
+        </w:rPr>
+      </w:pPr>
+      <w:r>
+        <w:rPr>
+          <w:b/>
+          <w:bCs/>
+          <w:lang w:val="en-GB"/>
+        </w:rPr>
+        <w:t xml:space="preserve">Adapter </w:t>
+      </w:r>
+    </w:p>
+    <w:p>
+      <w:pPr>
+        <w:ind w:firstLine="720"/>
+        <w:rPr>
+          <w:b/>
+          <w:bCs/>
+          <w:lang w:val="en-GB"/>
+        </w:rPr>
+      </w:pPr>
+      <w:r>
+        <w:rPr>
+          <w:b/>
+          <w:bCs/>
+          <w:lang w:val="en-GB"/>
+        </w:rPr>
+        <w:t xml:space="preserve">Factory </w:t>
+      </w:r>
+    </w:p>
+    <w:p>
+      <w:pPr>
+        <w:ind w:firstLine="720"/>
+        <w:rPr>
+          <w:b/>
+          <w:bCs/>
+          <w:lang w:val="en-GB"/>
+        </w:rPr>
+      </w:pPr>
+      <w:r>
+        <w:rPr>
+          <w:b/>
+          <w:bCs/>
+          <w:lang w:val="en-GB"/>
+        </w:rPr>
+        <w:t xml:space="preserve">Observer </w:t>
+      </w:r>
+    </w:p>
+    <w:p>
+      <w:pPr>
+        <w:ind w:firstLine="720"/>
+        <w:rPr>
+          <w:b/>
+          <w:bCs/>
+          <w:lang w:val="en-GB"/>
+        </w:rPr>
+      </w:pPr>
+      <w:r>
+        <w:rPr>
+          <w:b/>
+          <w:bCs/>
+          <w:lang w:val="en-GB"/>
+        </w:rPr>
+        <w:t xml:space="preserve">Singleton </w:t>
+      </w:r>
+    </w:p>
+    <w:p>
+      <w:pPr>
+        <w:ind w:firstLine="720"/>
+        <w:rPr>
+          <w:b/>
+          <w:bCs/>
+          <w:lang w:val="en-GB"/>
+        </w:rPr>
+      </w:pPr>
+      <w:r>
+        <w:rPr>
+          <w:b/>
+          <w:bCs/>
+          <w:lang w:val="en-GB"/>
+        </w:rPr>
+        <w:t xml:space="preserve">Chain of Responsibility (*) </w:t>
+      </w:r>
+    </w:p>
+    <w:p>
+      <w:pPr>
+        <w:ind w:firstLine="720"/>
+        <w:rPr>
+          <w:b/>
+          <w:bCs/>
+          <w:lang w:val="en-GB"/>
+        </w:rPr>
+      </w:pPr>
+      <w:r>
+        <w:rPr>
+          <w:b/>
+          <w:bCs/>
+          <w:lang w:val="en-GB"/>
+        </w:rPr>
+        <w:t>Iterator</w:t>
+      </w:r>
+    </w:p>
+    <w:p>
+      <w:pPr>
+        <w:ind w:firstLine="720"/>
+        <w:rPr>
+          <w:b/>
+          <w:bCs/>
+          <w:lang w:val="en-GB"/>
+        </w:rPr>
+      </w:pPr>
+      <w:r>
+        <w:rPr>
+          <w:b/>
+          <w:bCs/>
+          <w:lang w:val="en-GB"/>
+        </w:rPr>
+        <w:t xml:space="preserve">Composite </w:t>
+      </w:r>
+    </w:p>
+    <w:p>
+      <w:pPr>
+        <w:ind w:firstLine="720"/>
+        <w:rPr>
+          <w:b/>
+          <w:bCs/>
+          <w:lang w:val="en-GB"/>
+        </w:rPr>
+      </w:pPr>
+      <w:r>
+        <w:rPr>
+          <w:b/>
+          <w:bCs/>
+          <w:lang w:val="en-GB"/>
+        </w:rPr>
+        <w:t xml:space="preserve">Module </w:t>
+      </w:r>
+    </w:p>
+    <w:p>
+      <w:pPr>
+        <w:ind w:firstLine="720"/>
+        <w:rPr>
+          <w:b/>
+          <w:bCs/>
+          <w:lang w:val="en-GB"/>
+        </w:rPr>
+      </w:pPr>
+      <w:r>
+        <w:rPr>
+          <w:b/>
+          <w:bCs/>
+          <w:lang w:val="en-GB"/>
+        </w:rPr>
+        <w:t xml:space="preserve">Facade </w:t>
+      </w:r>
+    </w:p>
+    <w:p>
+      <w:pPr>
+        <w:ind w:firstLine="720"/>
+        <w:rPr>
+          <w:b/>
+          <w:bCs/>
+          <w:lang w:val="en-GB"/>
+        </w:rPr>
+      </w:pPr>
+      <w:r>
+        <w:rPr>
+          <w:b/>
+          <w:bCs/>
+          <w:lang w:val="en-GB"/>
+        </w:rPr>
+        <w:t xml:space="preserve">Model-View-Controller </w:t>
+      </w:r>
+    </w:p>
+    <w:p>
+      <w:pPr>
+        <w:ind w:firstLine="720"/>
+        <w:rPr>
+          <w:b/>
+          <w:bCs/>
+          <w:lang w:val="en-GB"/>
+        </w:rPr>
+      </w:pPr>
+      <w:r>
+        <w:rPr>
+          <w:b/>
+          <w:bCs/>
+          <w:lang w:val="en-GB"/>
+        </w:rPr>
+        <w:t xml:space="preserve">Entity (*) </w:t>
+      </w:r>
+    </w:p>
+    <w:p>
+      <w:pPr>
+        <w:ind w:firstLine="720"/>
+        <w:rPr>
+          <w:b/>
+          <w:bCs/>
+          <w:sz w:val="56"/>
+          <w:szCs w:val="56"/>
+          <w:lang w:val="en-GB"/>
+        </w:rPr>
+      </w:pPr>
+      <w:r>
+        <w:rPr>
+          <w:b/>
+          <w:bCs/>
+          <w:lang w:val="en-GB"/>
+        </w:rPr>
+        <w:t xml:space="preserve">Aggregate </w:t>
+      </w:r>
     </w:p>
     <w:p>
       <w:pPr>
@@ -2090,40 +2663,10 @@
         <w:rPr>
           <w:sz w:val="56"/>
           <w:szCs w:val="56"/>
-        </w:rPr>
-        <w:t>Övergripande designkvalitét</w:t>
-      </w:r>
-    </w:p>
-    <w:p>
-      <w:pPr>
-        <w:ind w:firstLine="720"/>
-        <w:rPr>
-          <w:b/>
-          <w:sz w:val="56"/>
-          <w:szCs w:val="56"/>
-        </w:rPr>
-      </w:pPr>
-      <w:r>
-        <w:rPr>
-          <w:b/>
-          <w:sz w:val="56"/>
-          <w:szCs w:val="56"/>
-        </w:rPr>
-        <w:t>Designmönster</w:t>
-      </w:r>
-    </w:p>
-    <w:p>
-      <w:pPr>
-        <w:pStyle w:val="Liststycke"/>
-        <w:numPr>
-          <w:ilvl w:val="0"/>
-          <w:numId w:val="1"/>
-        </w:numPr>
-        <w:rPr>
-          <w:sz w:val="56"/>
-          <w:szCs w:val="56"/>
-        </w:rPr>
-      </w:pPr>
+          <w:lang w:val="en-GB"/>
+        </w:rPr>
+        <w:t xml:space="preserve"> </w:t>
+      </w:r>
       <w:r>
         <w:rPr>
           <w:sz w:val="56"/>

</xml_diff>

<commit_message>
Added more design patterns
</commit_message>
<xml_diff>
--- a/TDA552/Assignment/Draft.docx
+++ b/TDA552/Assignment/Draft.docx
@@ -294,15 +294,27 @@
         <w:rPr>
           <w:sz w:val="56"/>
           <w:szCs w:val="56"/>
-        </w:rPr>
-      </w:pPr>
-      <w:r>
-        <w:rPr>
-          <w:sz w:val="56"/>
-          <w:szCs w:val="56"/>
-        </w:rPr>
-        <w:t>SOLID-principer</w:t>
-      </w:r>
+          <w:lang w:val="en-GB"/>
+        </w:rPr>
+      </w:pPr>
+      <w:r>
+        <w:rPr>
+          <w:sz w:val="56"/>
+          <w:szCs w:val="56"/>
+          <w:lang w:val="en-GB"/>
+        </w:rPr>
+        <w:t>SOLID-</w:t>
+      </w:r>
+      <w:proofErr w:type="spellStart"/>
+      <w:r>
+        <w:rPr>
+          <w:sz w:val="56"/>
+          <w:szCs w:val="56"/>
+          <w:lang w:val="en-GB"/>
+        </w:rPr>
+        <w:t>principer</w:t>
+      </w:r>
+      <w:proofErr w:type="spellEnd"/>
     </w:p>
     <w:p>
       <w:pPr>
@@ -2151,27 +2163,75 @@
           <w:bCs/>
           <w:sz w:val="28"/>
           <w:szCs w:val="28"/>
-          <w:lang w:val="en-GB"/>
-        </w:rPr>
-      </w:pPr>
-      <w:r>
-        <w:rPr>
-          <w:b/>
-          <w:bCs/>
-          <w:sz w:val="28"/>
-          <w:szCs w:val="28"/>
-          <w:lang w:val="en-GB"/>
-        </w:rPr>
-        <w:t>Law of Demeter (</w:t>
-      </w:r>
-      <w:proofErr w:type="spellStart"/>
-      <w:r>
-        <w:rPr>
-          <w:b/>
-          <w:bCs/>
-          <w:sz w:val="28"/>
-          <w:szCs w:val="28"/>
-          <w:lang w:val="en-GB"/>
+        </w:rPr>
+      </w:pPr>
+      <w:proofErr w:type="spellStart"/>
+      <w:r>
+        <w:rPr>
+          <w:b/>
+          <w:bCs/>
+          <w:sz w:val="28"/>
+          <w:szCs w:val="28"/>
+        </w:rPr>
+        <w:t>Law</w:t>
+      </w:r>
+      <w:proofErr w:type="spellEnd"/>
+      <w:r>
+        <w:rPr>
+          <w:b/>
+          <w:bCs/>
+          <w:sz w:val="28"/>
+          <w:szCs w:val="28"/>
+        </w:rPr>
+        <w:t xml:space="preserve"> </w:t>
+      </w:r>
+      <w:proofErr w:type="spellStart"/>
+      <w:r>
+        <w:rPr>
+          <w:b/>
+          <w:bCs/>
+          <w:sz w:val="28"/>
+          <w:szCs w:val="28"/>
+        </w:rPr>
+        <w:t>of</w:t>
+      </w:r>
+      <w:proofErr w:type="spellEnd"/>
+      <w:r>
+        <w:rPr>
+          <w:b/>
+          <w:bCs/>
+          <w:sz w:val="28"/>
+          <w:szCs w:val="28"/>
+        </w:rPr>
+        <w:t xml:space="preserve"> </w:t>
+      </w:r>
+      <w:proofErr w:type="spellStart"/>
+      <w:r>
+        <w:rPr>
+          <w:b/>
+          <w:bCs/>
+          <w:sz w:val="28"/>
+          <w:szCs w:val="28"/>
+        </w:rPr>
+        <w:t>Demeter</w:t>
+      </w:r>
+      <w:proofErr w:type="spellEnd"/>
+      <w:r>
+        <w:rPr>
+          <w:b/>
+          <w:bCs/>
+          <w:sz w:val="28"/>
+          <w:szCs w:val="28"/>
+        </w:rPr>
+        <w:t xml:space="preserve"> (</w:t>
+      </w:r>
+      <w:proofErr w:type="spellStart"/>
+      <w:r>
+        <w:rPr>
+          <w:b/>
+          <w:bCs/>
+          <w:sz w:val="28"/>
+          <w:szCs w:val="28"/>
         </w:rPr>
         <w:t>LoD</w:t>
       </w:r>
@@ -2182,7 +2242,6 @@
           <w:bCs/>
           <w:sz w:val="28"/>
           <w:szCs w:val="28"/>
-          <w:lang w:val="en-GB"/>
         </w:rPr>
         <w:t>):</w:t>
       </w:r>
@@ -2221,158 +2280,312 @@
       </w:r>
       <w:proofErr w:type="spellEnd"/>
       <w:r>
-        <w:t xml:space="preserve"> inte har tagits i hänsyn vid sk</w:t>
+        <w:t xml:space="preserve"> inte har tagits i hänsyn vid skrivandet av koden.</w:t>
+      </w:r>
+      <w:r>
+        <w:t xml:space="preserve"> Hade kunnat vara värre då Island som anropar </w:t>
+      </w:r>
+      <w:proofErr w:type="gramStart"/>
+      <w:r>
+        <w:t>tick(</w:t>
+      </w:r>
+      <w:proofErr w:type="gramEnd"/>
+      <w:r>
+        <w:t xml:space="preserve">) för alla </w:t>
+      </w:r>
+      <w:proofErr w:type="spellStart"/>
+      <w:r>
+        <w:t>entiter</w:t>
+      </w:r>
+      <w:proofErr w:type="spellEnd"/>
+      <w:r>
+        <w:t xml:space="preserve"> och uppdaterar således </w:t>
+      </w:r>
+      <w:proofErr w:type="spellStart"/>
+      <w:r>
+        <w:t>entities</w:t>
+      </w:r>
+      <w:proofErr w:type="spellEnd"/>
+      <w:r>
+        <w:t xml:space="preserve"> som genom </w:t>
+      </w:r>
+      <w:proofErr w:type="spellStart"/>
+      <w:r>
+        <w:t>polymorfism</w:t>
+      </w:r>
+      <w:proofErr w:type="spellEnd"/>
+      <w:r>
+        <w:t xml:space="preserve"> kör egna </w:t>
+      </w:r>
+      <w:proofErr w:type="spellStart"/>
+      <w:r>
+        <w:t>render</w:t>
+      </w:r>
+      <w:proofErr w:type="spellEnd"/>
+      <w:r>
+        <w:t xml:space="preserve">() metoder i de individuella subklasserna. Detta används dock snarare för fördelen med </w:t>
+      </w:r>
+      <w:proofErr w:type="spellStart"/>
+      <w:r>
+        <w:t>polymorfism</w:t>
+      </w:r>
+      <w:proofErr w:type="spellEnd"/>
+      <w:r>
+        <w:t xml:space="preserve"> än med hänsyn på </w:t>
+      </w:r>
+      <w:proofErr w:type="spellStart"/>
+      <w:r>
+        <w:t>LoD</w:t>
+      </w:r>
+      <w:proofErr w:type="spellEnd"/>
+      <w:r>
+        <w:t xml:space="preserve"> då principen bortses från på så många andra ställen.</w:t>
+      </w:r>
+    </w:p>
+    <w:p>
+      <w:pPr>
+        <w:ind w:firstLine="720"/>
+        <w:rPr>
+          <w:b/>
+          <w:sz w:val="56"/>
+          <w:szCs w:val="56"/>
+          <w:lang w:val="en-GB"/>
+        </w:rPr>
+      </w:pPr>
+      <w:proofErr w:type="spellStart"/>
+      <w:r>
+        <w:rPr>
+          <w:b/>
+          <w:sz w:val="56"/>
+          <w:szCs w:val="56"/>
+          <w:lang w:val="en-GB"/>
+        </w:rPr>
+        <w:t>Designmönster</w:t>
+      </w:r>
+      <w:proofErr w:type="spellEnd"/>
+    </w:p>
+    <w:p>
+      <w:pPr>
+        <w:rPr>
+          <w:b/>
+          <w:bCs/>
+          <w:lang w:val="en-GB"/>
+        </w:rPr>
+      </w:pPr>
+      <w:r>
+        <w:rPr>
+          <w:b/>
+          <w:bCs/>
+          <w:lang w:val="en-GB"/>
+        </w:rPr>
+        <w:t>Template Method Strategy</w:t>
+      </w:r>
+      <w:r>
+        <w:rPr>
+          <w:b/>
+          <w:bCs/>
+          <w:lang w:val="en-GB"/>
+        </w:rPr>
+        <w:t xml:space="preserve"> (</w:t>
+      </w:r>
+      <w:proofErr w:type="spellStart"/>
+      <w:r>
+        <w:rPr>
+          <w:b/>
+          <w:bCs/>
+          <w:lang w:val="en-GB"/>
+        </w:rPr>
+        <w:t>finns</w:t>
+      </w:r>
+      <w:proofErr w:type="spellEnd"/>
+      <w:r>
+        <w:rPr>
+          <w:b/>
+          <w:bCs/>
+          <w:lang w:val="en-GB"/>
+        </w:rPr>
+        <w:t xml:space="preserve"> </w:t>
+      </w:r>
+      <w:proofErr w:type="spellStart"/>
+      <w:r>
+        <w:rPr>
+          <w:b/>
+          <w:bCs/>
+          <w:lang w:val="en-GB"/>
+        </w:rPr>
+        <w:t>inte</w:t>
+      </w:r>
+      <w:proofErr w:type="spellEnd"/>
+      <w:r>
+        <w:rPr>
+          <w:b/>
+          <w:bCs/>
+          <w:lang w:val="en-GB"/>
+        </w:rPr>
+        <w:t>)</w:t>
+      </w:r>
+    </w:p>
+    <w:p>
+      <w:pPr>
+        <w:rPr>
+          <w:lang w:val="en-GB"/>
+        </w:rPr>
+      </w:pPr>
+    </w:p>
+    <w:p>
+      <w:pPr>
+        <w:ind w:firstLine="720"/>
+        <w:rPr>
+          <w:b/>
+          <w:bCs/>
+          <w:lang w:val="en-GB"/>
+        </w:rPr>
+      </w:pPr>
+      <w:r>
+        <w:rPr>
+          <w:b/>
+          <w:bCs/>
+          <w:lang w:val="en-GB"/>
+        </w:rPr>
+        <w:lastRenderedPageBreak/>
+        <w:t xml:space="preserve">State </w:t>
+      </w:r>
+    </w:p>
+    <w:p>
+      <w:pPr>
+        <w:ind w:firstLine="720"/>
+        <w:rPr>
+          <w:b/>
+          <w:bCs/>
+          <w:lang w:val="en-GB"/>
+        </w:rPr>
+      </w:pPr>
+      <w:r>
+        <w:rPr>
+          <w:b/>
+          <w:bCs/>
+          <w:lang w:val="en-GB"/>
+        </w:rPr>
+        <w:t xml:space="preserve">Bridge </w:t>
+      </w:r>
+      <w:r>
+        <w:rPr>
+          <w:b/>
+          <w:bCs/>
+          <w:lang w:val="en-GB"/>
+        </w:rPr>
+        <w:t>(</w:t>
+      </w:r>
+      <w:proofErr w:type="spellStart"/>
+      <w:r>
+        <w:rPr>
+          <w:b/>
+          <w:bCs/>
+          <w:lang w:val="en-GB"/>
+        </w:rPr>
+        <w:t>finns</w:t>
+      </w:r>
+      <w:proofErr w:type="spellEnd"/>
+      <w:r>
+        <w:rPr>
+          <w:b/>
+          <w:bCs/>
+          <w:lang w:val="en-GB"/>
+        </w:rPr>
+        <w:t xml:space="preserve"> </w:t>
+      </w:r>
+      <w:proofErr w:type="spellStart"/>
+      <w:r>
+        <w:rPr>
+          <w:b/>
+          <w:bCs/>
+          <w:lang w:val="en-GB"/>
+        </w:rPr>
+        <w:t>inte</w:t>
+      </w:r>
+      <w:proofErr w:type="spellEnd"/>
+      <w:r>
+        <w:rPr>
+          <w:b/>
+          <w:bCs/>
+          <w:lang w:val="en-GB"/>
+        </w:rPr>
+        <w:t>)</w:t>
+      </w:r>
+    </w:p>
+    <w:p>
+      <w:pPr>
+        <w:ind w:firstLine="720"/>
+        <w:rPr>
+          <w:b/>
+          <w:bCs/>
+          <w:lang w:val="en-GB"/>
+        </w:rPr>
+      </w:pPr>
+      <w:r>
+        <w:rPr>
+          <w:b/>
+          <w:bCs/>
+          <w:lang w:val="en-GB"/>
+        </w:rPr>
+        <w:t xml:space="preserve">Decorator </w:t>
+      </w:r>
+    </w:p>
+    <w:p>
+      <w:pPr>
+        <w:ind w:firstLine="720"/>
+        <w:rPr>
+          <w:b/>
+          <w:bCs/>
+          <w:lang w:val="en-GB"/>
+        </w:rPr>
+      </w:pPr>
+      <w:r>
+        <w:rPr>
+          <w:b/>
+          <w:bCs/>
+          <w:lang w:val="en-GB"/>
+        </w:rPr>
+        <w:t xml:space="preserve">Adapter </w:t>
+      </w:r>
+    </w:p>
+    <w:p>
+      <w:pPr>
+        <w:ind w:firstLine="720"/>
+        <w:rPr>
+          <w:b/>
+          <w:bCs/>
+          <w:lang w:val="en-GB"/>
+        </w:rPr>
+      </w:pPr>
+      <w:r>
+        <w:rPr>
+          <w:b/>
+          <w:bCs/>
+          <w:lang w:val="en-GB"/>
+        </w:rPr>
+        <w:t xml:space="preserve">Factory </w:t>
       </w:r>
       <w:bookmarkStart w:id="0" w:name="_GoBack"/>
       <w:bookmarkEnd w:id="0"/>
-      <w:r>
-        <w:t>rivandet av koden.</w:t>
-      </w:r>
-      <w:r>
-        <w:t xml:space="preserve"> Hade kunnat vara värre då Island som anropar </w:t>
-      </w:r>
-      <w:proofErr w:type="gramStart"/>
-      <w:r>
-        <w:t>tick(</w:t>
-      </w:r>
-      <w:proofErr w:type="gramEnd"/>
-      <w:r>
-        <w:t xml:space="preserve">) för alla </w:t>
-      </w:r>
-      <w:proofErr w:type="spellStart"/>
-      <w:r>
-        <w:t>entiter</w:t>
-      </w:r>
-      <w:proofErr w:type="spellEnd"/>
-      <w:r>
-        <w:t xml:space="preserve"> och uppdaterar således </w:t>
-      </w:r>
-      <w:proofErr w:type="spellStart"/>
-      <w:r>
-        <w:t>entities</w:t>
-      </w:r>
-      <w:proofErr w:type="spellEnd"/>
-      <w:r>
-        <w:t xml:space="preserve"> som genom </w:t>
-      </w:r>
-      <w:proofErr w:type="spellStart"/>
-      <w:r>
-        <w:t>polymorfism</w:t>
-      </w:r>
-      <w:proofErr w:type="spellEnd"/>
-      <w:r>
-        <w:t xml:space="preserve"> kör egna </w:t>
-      </w:r>
-      <w:proofErr w:type="spellStart"/>
-      <w:r>
-        <w:t>render</w:t>
-      </w:r>
-      <w:proofErr w:type="spellEnd"/>
-      <w:r>
-        <w:t xml:space="preserve">() metoder i de individuella subklasserna. Detta används dock snarare för fördelen med </w:t>
-      </w:r>
-      <w:proofErr w:type="spellStart"/>
-      <w:r>
-        <w:t>polymorfism</w:t>
-      </w:r>
-      <w:proofErr w:type="spellEnd"/>
-      <w:r>
-        <w:t xml:space="preserve"> än med hänsyn på </w:t>
-      </w:r>
-      <w:proofErr w:type="spellStart"/>
-      <w:r>
-        <w:t>LoD</w:t>
-      </w:r>
-      <w:proofErr w:type="spellEnd"/>
-      <w:r>
-        <w:t xml:space="preserve"> då principen bortses från på så många andra ställen.</w:t>
-      </w:r>
     </w:p>
     <w:p>
       <w:pPr>
         <w:ind w:firstLine="720"/>
         <w:rPr>
           <w:b/>
-          <w:sz w:val="56"/>
-          <w:szCs w:val="56"/>
-        </w:rPr>
-      </w:pPr>
-      <w:r>
-        <w:rPr>
-          <w:b/>
-          <w:sz w:val="56"/>
-          <w:szCs w:val="56"/>
-        </w:rPr>
-        <w:t>Designmönster</w:t>
-      </w:r>
-    </w:p>
-    <w:p>
-      <w:pPr>
-        <w:rPr>
-          <w:b/>
-          <w:bCs/>
-          <w:lang w:val="en-GB"/>
-        </w:rPr>
-      </w:pPr>
-      <w:r>
-        <w:rPr>
-          <w:b/>
-          <w:bCs/>
-          <w:lang w:val="en-GB"/>
-        </w:rPr>
-        <w:t>Template Method Strategy</w:t>
-      </w:r>
-      <w:r>
-        <w:rPr>
-          <w:b/>
-          <w:bCs/>
-          <w:lang w:val="en-GB"/>
-        </w:rPr>
-        <w:t xml:space="preserve"> (</w:t>
-      </w:r>
-      <w:proofErr w:type="spellStart"/>
-      <w:r>
-        <w:rPr>
-          <w:b/>
-          <w:bCs/>
-          <w:lang w:val="en-GB"/>
-        </w:rPr>
-        <w:t>finns</w:t>
-      </w:r>
-      <w:proofErr w:type="spellEnd"/>
-      <w:r>
-        <w:rPr>
-          <w:b/>
-          <w:bCs/>
-          <w:lang w:val="en-GB"/>
-        </w:rPr>
-        <w:t xml:space="preserve"> </w:t>
-      </w:r>
-      <w:proofErr w:type="spellStart"/>
-      <w:r>
-        <w:rPr>
-          <w:b/>
-          <w:bCs/>
-          <w:lang w:val="en-GB"/>
-        </w:rPr>
-        <w:t>inte</w:t>
-      </w:r>
-      <w:proofErr w:type="spellEnd"/>
-      <w:r>
-        <w:rPr>
-          <w:b/>
-          <w:bCs/>
-          <w:lang w:val="en-GB"/>
-        </w:rPr>
-        <w:t>)</w:t>
-      </w:r>
-    </w:p>
-    <w:p>
-      <w:pPr>
-        <w:rPr>
-          <w:lang w:val="en-GB"/>
-        </w:rPr>
-      </w:pPr>
+          <w:bCs/>
+          <w:lang w:val="en-GB"/>
+        </w:rPr>
+      </w:pPr>
+      <w:r>
+        <w:rPr>
+          <w:b/>
+          <w:bCs/>
+          <w:lang w:val="en-GB"/>
+        </w:rPr>
+        <w:t xml:space="preserve">Observer </w:t>
+      </w:r>
     </w:p>
     <w:p>
       <w:pPr>
@@ -2389,8 +2602,7 @@
           <w:bCs/>
           <w:lang w:val="en-GB"/>
         </w:rPr>
-        <w:lastRenderedPageBreak/>
-        <w:t xml:space="preserve">State </w:t>
+        <w:t xml:space="preserve">Singleton </w:t>
       </w:r>
     </w:p>
     <w:p>
@@ -2408,115 +2620,7 @@
           <w:bCs/>
           <w:lang w:val="en-GB"/>
         </w:rPr>
-        <w:t xml:space="preserve">Bridge </w:t>
-      </w:r>
-    </w:p>
-    <w:p>
-      <w:pPr>
-        <w:ind w:firstLine="720"/>
-        <w:rPr>
-          <w:b/>
-          <w:bCs/>
-          <w:lang w:val="en-GB"/>
-        </w:rPr>
-      </w:pPr>
-      <w:r>
-        <w:rPr>
-          <w:b/>
-          <w:bCs/>
-          <w:lang w:val="en-GB"/>
-        </w:rPr>
-        <w:t xml:space="preserve">Decorator </w:t>
-      </w:r>
-    </w:p>
-    <w:p>
-      <w:pPr>
-        <w:ind w:firstLine="720"/>
-        <w:rPr>
-          <w:b/>
-          <w:bCs/>
-          <w:lang w:val="en-GB"/>
-        </w:rPr>
-      </w:pPr>
-      <w:r>
-        <w:rPr>
-          <w:b/>
-          <w:bCs/>
-          <w:lang w:val="en-GB"/>
-        </w:rPr>
-        <w:t xml:space="preserve">Adapter </w:t>
-      </w:r>
-    </w:p>
-    <w:p>
-      <w:pPr>
-        <w:ind w:firstLine="720"/>
-        <w:rPr>
-          <w:b/>
-          <w:bCs/>
-          <w:lang w:val="en-GB"/>
-        </w:rPr>
-      </w:pPr>
-      <w:r>
-        <w:rPr>
-          <w:b/>
-          <w:bCs/>
-          <w:lang w:val="en-GB"/>
-        </w:rPr>
-        <w:t xml:space="preserve">Factory </w:t>
-      </w:r>
-    </w:p>
-    <w:p>
-      <w:pPr>
-        <w:ind w:firstLine="720"/>
-        <w:rPr>
-          <w:b/>
-          <w:bCs/>
-          <w:lang w:val="en-GB"/>
-        </w:rPr>
-      </w:pPr>
-      <w:r>
-        <w:rPr>
-          <w:b/>
-          <w:bCs/>
-          <w:lang w:val="en-GB"/>
-        </w:rPr>
-        <w:t xml:space="preserve">Observer </w:t>
-      </w:r>
-    </w:p>
-    <w:p>
-      <w:pPr>
-        <w:ind w:firstLine="720"/>
-        <w:rPr>
-          <w:b/>
-          <w:bCs/>
-          <w:lang w:val="en-GB"/>
-        </w:rPr>
-      </w:pPr>
-      <w:r>
-        <w:rPr>
-          <w:b/>
-          <w:bCs/>
-          <w:lang w:val="en-GB"/>
-        </w:rPr>
-        <w:t xml:space="preserve">Singleton </w:t>
-      </w:r>
-    </w:p>
-    <w:p>
-      <w:pPr>
-        <w:ind w:firstLine="720"/>
-        <w:rPr>
-          <w:b/>
-          <w:bCs/>
-          <w:lang w:val="en-GB"/>
-        </w:rPr>
-      </w:pPr>
-      <w:r>
-        <w:rPr>
-          <w:b/>
-          <w:bCs/>
-          <w:lang w:val="en-GB"/>
-        </w:rPr>
-        <w:t xml:space="preserve">Chain of Responsibility (*) </w:t>
+        <w:t xml:space="preserve">Chain of Responsibility </w:t>
       </w:r>
     </w:p>
     <w:p>
@@ -2663,7 +2767,6 @@
         <w:rPr>
           <w:sz w:val="56"/>
           <w:szCs w:val="56"/>
-          <w:lang w:val="en-GB"/>
         </w:rPr>
         <w:t xml:space="preserve"> </w:t>
       </w:r>

</xml_diff>